<commit_message>
Organizacao de relacionamento entre tabelas faixa e prof
</commit_message>
<xml_diff>
--- a/Documentacao/Entrega_01_Artefatos.docx
+++ b/Documentacao/Entrega_01_Artefatos.docx
@@ -715,19 +715,21 @@
         <w:t>alunos</w:t>
       </w:r>
       <w:r>
-        <w:t xml:space="preserve">. – </w:t>
-      </w:r>
-      <w:r>
-        <w:rPr>
-          <w:color w:val="4472C4" w:themeColor="accent1"/>
-        </w:rPr>
-        <w:t>Parcialmente completo.</w:t>
-      </w:r>
-    </w:p>
-    <w:p>
+        <w:t xml:space="preserve"> e professores</w:t>
+      </w:r>
       <w:bookmarkStart w:id="0" w:name="_GoBack"/>
       <w:bookmarkEnd w:id="0"/>
-    </w:p>
+      <w:r>
+        <w:t xml:space="preserve">. – </w:t>
+      </w:r>
+      <w:r>
+        <w:rPr>
+          <w:color w:val="4472C4" w:themeColor="accent1"/>
+        </w:rPr>
+        <w:t>Parcialmente completo.</w:t>
+      </w:r>
+    </w:p>
+    <w:p/>
     <w:p>
       <w:pPr>
         <w:rPr>
@@ -801,6 +803,9 @@
       </w:r>
     </w:p>
     <w:p>
+      <w:pPr>
+        <w:ind w:firstLine="708"/>
+      </w:pPr>
       <w:r>
         <w:t xml:space="preserve">Para visualizar e criar Alunos rode a aplicação e entre em </w:t>
       </w:r>
@@ -814,14 +819,11 @@
       </w:r>
     </w:p>
     <w:p>
-      <w:r>
-        <w:t xml:space="preserve">Para visualizar e criar </w:t>
-      </w:r>
-      <w:r>
-        <w:t>Professores</w:t>
-      </w:r>
-      <w:r>
-        <w:t xml:space="preserve"> rode a aplicação e entre em </w:t>
+      <w:pPr>
+        <w:ind w:firstLine="708"/>
+      </w:pPr>
+      <w:r>
+        <w:t xml:space="preserve">Para visualizar e criar Professores rode a aplicação e entre em </w:t>
       </w:r>
       <w:proofErr w:type="spellStart"/>
       <w:r>
@@ -829,13 +831,7 @@
       </w:r>
       <w:proofErr w:type="spellEnd"/>
       <w:r>
-        <w:t>/</w:t>
-      </w:r>
-      <w:r>
-        <w:t>Professores</w:t>
-      </w:r>
-      <w:r>
-        <w:t>/Index</w:t>
+        <w:t>/Professores/Index</w:t>
       </w:r>
     </w:p>
     <w:p/>

</xml_diff>